<commit_message>
Se avanza en el documento a entregar.
Se sigue avanzando en el documento y se archivan documentacion y pruebas que se hicieron con el usuario administrator.
</commit_message>
<xml_diff>
--- a/Documentacion_de_la_instalacion/Configuracion de usuarios Ansible.docx
+++ b/Documentacion_de_la_instalacion/Configuracion de usuarios Ansible.docx
@@ -17,20 +17,76 @@
         <w:rPr>
           <w:lang w:eastAsia="es-UY"/>
         </w:rPr>
-        <w:t>Crear el usuario: Puedes utilizar el comando adduser o useradd para crear un nuevo usuario en Linux. Aquí te muestro cómo hacerlo con adduser:</w:t>
-      </w:r>
-    </w:p>
-    <w:p>
-      <w:pPr>
-        <w:rPr>
-          <w:lang w:eastAsia="es-UY"/>
-        </w:rPr>
-      </w:pPr>
-      <w:r>
-        <w:rPr>
-          <w:lang w:eastAsia="es-UY"/>
-        </w:rPr>
-        <w:t xml:space="preserve">sudo adduser </w:t>
+        <w:t xml:space="preserve">Crear el usuario: Puedes utilizar el comando </w:t>
+      </w:r>
+      <w:proofErr w:type="spellStart"/>
+      <w:r>
+        <w:rPr>
+          <w:lang w:eastAsia="es-UY"/>
+        </w:rPr>
+        <w:t>adduser</w:t>
+      </w:r>
+      <w:proofErr w:type="spellEnd"/>
+      <w:r>
+        <w:rPr>
+          <w:lang w:eastAsia="es-UY"/>
+        </w:rPr>
+        <w:t xml:space="preserve"> o </w:t>
+      </w:r>
+      <w:proofErr w:type="spellStart"/>
+      <w:r>
+        <w:rPr>
+          <w:lang w:eastAsia="es-UY"/>
+        </w:rPr>
+        <w:t>useradd</w:t>
+      </w:r>
+      <w:proofErr w:type="spellEnd"/>
+      <w:r>
+        <w:rPr>
+          <w:lang w:eastAsia="es-UY"/>
+        </w:rPr>
+        <w:t xml:space="preserve"> para crear un nuevo usuario en Linux. Aquí te muestro cómo hacerlo con </w:t>
+      </w:r>
+      <w:proofErr w:type="spellStart"/>
+      <w:r>
+        <w:rPr>
+          <w:lang w:eastAsia="es-UY"/>
+        </w:rPr>
+        <w:t>adduser</w:t>
+      </w:r>
+      <w:proofErr w:type="spellEnd"/>
+      <w:r>
+        <w:rPr>
+          <w:lang w:eastAsia="es-UY"/>
+        </w:rPr>
+        <w:t>:</w:t>
+      </w:r>
+    </w:p>
+    <w:p>
+      <w:pPr>
+        <w:rPr>
+          <w:lang w:eastAsia="es-UY"/>
+        </w:rPr>
+      </w:pPr>
+      <w:r>
+        <w:rPr>
+          <w:lang w:eastAsia="es-UY"/>
+        </w:rPr>
+        <w:t xml:space="preserve">sudo </w:t>
+      </w:r>
+      <w:proofErr w:type="spellStart"/>
+      <w:r>
+        <w:rPr>
+          <w:lang w:eastAsia="es-UY"/>
+        </w:rPr>
+        <w:t>adduser</w:t>
+      </w:r>
+      <w:proofErr w:type="spellEnd"/>
+      <w:r>
+        <w:rPr>
+          <w:lang w:eastAsia="es-UY"/>
+        </w:rPr>
+        <w:t xml:space="preserve"> </w:t>
       </w:r>
       <w:r>
         <w:rPr>
@@ -58,7 +114,7 @@
           <w:lang w:eastAsia="es-UY"/>
         </w:rPr>
         <w:drawing>
-          <wp:inline distT="0" distB="0" distL="0" distR="0" wp14:anchorId="4B51952D" wp14:editId="13D4BBF6">
+          <wp:inline distT="0" distB="0" distL="0" distR="0" wp14:anchorId="4B51952D" wp14:editId="25F9080B">
             <wp:extent cx="4191585" cy="571580"/>
             <wp:effectExtent l="0" t="0" r="0" b="0"/>
             <wp:docPr id="535261242" name="Imagen 1"/>
@@ -69,7 +125,7 @@
               <a:graphicData uri="http://schemas.openxmlformats.org/drawingml/2006/picture">
                 <pic:pic xmlns:pic="http://schemas.openxmlformats.org/drawingml/2006/picture">
                   <pic:nvPicPr>
-                    <pic:cNvPr id="535261242" name=""/>
+                    <pic:cNvPr id="535261242" name="Imagen 1"/>
                     <pic:cNvPicPr/>
                   </pic:nvPicPr>
                   <pic:blipFill>
@@ -207,33 +263,89 @@
         <w:rPr>
           <w:lang w:eastAsia="es-UY"/>
         </w:rPr>
-        <w:t>Conceder permisos de sudo sin contraseña: Para permitir que un usuario ejecute comandos sudo sin ingresar contraseña, puedes editar el archivo sudoers.</w:t>
-      </w:r>
-    </w:p>
-    <w:p>
-      <w:pPr>
-        <w:rPr>
-          <w:lang w:eastAsia="es-UY"/>
-        </w:rPr>
-      </w:pPr>
-      <w:r>
-        <w:rPr>
-          <w:lang w:eastAsia="es-UY"/>
-        </w:rPr>
-        <w:t>Utiliza el comando visudo que asegura la integridad del archivo sudoers:</w:t>
-      </w:r>
-    </w:p>
-    <w:p>
-      <w:pPr>
-        <w:rPr>
-          <w:lang w:eastAsia="es-UY"/>
-        </w:rPr>
-      </w:pPr>
-      <w:r>
-        <w:rPr>
-          <w:lang w:eastAsia="es-UY"/>
-        </w:rPr>
-        <w:t xml:space="preserve">sudo visudo </w:t>
+        <w:t xml:space="preserve">Conceder permisos de sudo sin contraseña: Para permitir que un usuario ejecute comandos sudo sin ingresar contraseña, puedes editar el archivo </w:t>
+      </w:r>
+      <w:proofErr w:type="spellStart"/>
+      <w:r>
+        <w:rPr>
+          <w:lang w:eastAsia="es-UY"/>
+        </w:rPr>
+        <w:t>sudoers</w:t>
+      </w:r>
+      <w:proofErr w:type="spellEnd"/>
+      <w:r>
+        <w:rPr>
+          <w:lang w:eastAsia="es-UY"/>
+        </w:rPr>
+        <w:t>.</w:t>
+      </w:r>
+    </w:p>
+    <w:p>
+      <w:pPr>
+        <w:rPr>
+          <w:lang w:eastAsia="es-UY"/>
+        </w:rPr>
+      </w:pPr>
+      <w:r>
+        <w:rPr>
+          <w:lang w:eastAsia="es-UY"/>
+        </w:rPr>
+        <w:t xml:space="preserve">Utiliza el comando </w:t>
+      </w:r>
+      <w:proofErr w:type="spellStart"/>
+      <w:r>
+        <w:rPr>
+          <w:lang w:eastAsia="es-UY"/>
+        </w:rPr>
+        <w:t>visudo</w:t>
+      </w:r>
+      <w:proofErr w:type="spellEnd"/>
+      <w:r>
+        <w:rPr>
+          <w:lang w:eastAsia="es-UY"/>
+        </w:rPr>
+        <w:t xml:space="preserve"> que asegura la integridad del archivo </w:t>
+      </w:r>
+      <w:proofErr w:type="spellStart"/>
+      <w:r>
+        <w:rPr>
+          <w:lang w:eastAsia="es-UY"/>
+        </w:rPr>
+        <w:t>sudoers</w:t>
+      </w:r>
+      <w:proofErr w:type="spellEnd"/>
+      <w:r>
+        <w:rPr>
+          <w:lang w:eastAsia="es-UY"/>
+        </w:rPr>
+        <w:t>:</w:t>
+      </w:r>
+    </w:p>
+    <w:p>
+      <w:pPr>
+        <w:rPr>
+          <w:lang w:eastAsia="es-UY"/>
+        </w:rPr>
+      </w:pPr>
+      <w:r>
+        <w:rPr>
+          <w:lang w:eastAsia="es-UY"/>
+        </w:rPr>
+        <w:t xml:space="preserve">sudo </w:t>
+      </w:r>
+      <w:proofErr w:type="spellStart"/>
+      <w:r>
+        <w:rPr>
+          <w:lang w:eastAsia="es-UY"/>
+        </w:rPr>
+        <w:t>visudo</w:t>
+      </w:r>
+      <w:proofErr w:type="spellEnd"/>
+      <w:r>
+        <w:rPr>
+          <w:lang w:eastAsia="es-UY"/>
+        </w:rPr>
+        <w:t xml:space="preserve"> </w:t>
       </w:r>
     </w:p>
     <w:p>
@@ -265,7 +377,21 @@
         <w:rPr>
           <w:lang w:eastAsia="es-UY"/>
         </w:rPr>
-        <w:t xml:space="preserve"> ALL=(ALL) NOPASSWD:ALL </w:t>
+        <w:t xml:space="preserve"> ALL=(ALL) </w:t>
+      </w:r>
+      <w:proofErr w:type="gramStart"/>
+      <w:r>
+        <w:rPr>
+          <w:lang w:eastAsia="es-UY"/>
+        </w:rPr>
+        <w:t>NOPASSWD:ALL</w:t>
+      </w:r>
+      <w:proofErr w:type="gramEnd"/>
+      <w:r>
+        <w:rPr>
+          <w:lang w:eastAsia="es-UY"/>
+        </w:rPr>
+        <w:t xml:space="preserve"> </w:t>
       </w:r>
     </w:p>
     <w:p>
@@ -437,11 +563,19 @@
           <w:lang w:eastAsia="es-UY"/>
         </w:rPr>
       </w:pPr>
-      <w:r>
-        <w:rPr>
-          <w:lang w:eastAsia="es-UY"/>
-        </w:rPr>
-        <w:t>ssh-keygen -t ed25519 -C "Key de usuario Ansible"</w:t>
+      <w:proofErr w:type="spellStart"/>
+      <w:r>
+        <w:rPr>
+          <w:lang w:eastAsia="es-UY"/>
+        </w:rPr>
+        <w:t>ssh-keygen</w:t>
+      </w:r>
+      <w:proofErr w:type="spellEnd"/>
+      <w:r>
+        <w:rPr>
+          <w:lang w:eastAsia="es-UY"/>
+        </w:rPr>
+        <w:t xml:space="preserve"> -t ed25519 -C "Key de usuario Ansible"</w:t>
       </w:r>
     </w:p>
     <w:p>
@@ -527,8 +661,16 @@
         <w:rPr>
           <w:lang w:eastAsia="es-UY"/>
         </w:rPr>
-        <w:t>usuario Ansible en ServerA</w:t>
-      </w:r>
+        <w:t xml:space="preserve">usuario Ansible en </w:t>
+      </w:r>
+      <w:proofErr w:type="spellStart"/>
+      <w:r>
+        <w:rPr>
+          <w:lang w:eastAsia="es-UY"/>
+        </w:rPr>
+        <w:t>ServerA</w:t>
+      </w:r>
+      <w:proofErr w:type="spellEnd"/>
     </w:p>
     <w:p>
       <w:pPr>
@@ -540,6 +682,7 @@
       </w:pPr>
       <w:r>
         <w:rPr>
+          <w:noProof/>
           <w:lang w:eastAsia="es-UY"/>
         </w:rPr>
         <w:drawing>
@@ -589,7 +732,21 @@
         <w:rPr>
           <w:lang w:eastAsia="es-UY"/>
         </w:rPr>
-        <w:t xml:space="preserve">sudo visudo </w:t>
+        <w:t xml:space="preserve">sudo </w:t>
+      </w:r>
+      <w:proofErr w:type="spellStart"/>
+      <w:r>
+        <w:rPr>
+          <w:lang w:eastAsia="es-UY"/>
+        </w:rPr>
+        <w:t>visudo</w:t>
+      </w:r>
+      <w:proofErr w:type="spellEnd"/>
+      <w:r>
+        <w:rPr>
+          <w:lang w:eastAsia="es-UY"/>
+        </w:rPr>
+        <w:t xml:space="preserve"> </w:t>
       </w:r>
     </w:p>
     <w:p>
@@ -621,7 +778,21 @@
         <w:rPr>
           <w:lang w:eastAsia="es-UY"/>
         </w:rPr>
-        <w:t xml:space="preserve"> ALL=(ALL) NOPASSWD:ALL </w:t>
+        <w:t xml:space="preserve"> ALL=(ALL) </w:t>
+      </w:r>
+      <w:proofErr w:type="gramStart"/>
+      <w:r>
+        <w:rPr>
+          <w:lang w:eastAsia="es-UY"/>
+        </w:rPr>
+        <w:t>NOPASSWD:ALL</w:t>
+      </w:r>
+      <w:proofErr w:type="gramEnd"/>
+      <w:r>
+        <w:rPr>
+          <w:lang w:eastAsia="es-UY"/>
+        </w:rPr>
+        <w:t xml:space="preserve"> </w:t>
       </w:r>
     </w:p>
     <w:p>
@@ -643,6 +814,7 @@
       </w:pPr>
       <w:r>
         <w:rPr>
+          <w:noProof/>
           <w:lang w:eastAsia="es-UY"/>
         </w:rPr>
         <w:drawing>
@@ -706,14 +878,16 @@
         <w:rPr>
           <w:lang w:eastAsia="es-UY"/>
         </w:rPr>
-        <w:t>Generar usuario Ansible en Server</w:t>
-      </w:r>
-      <w:r>
-        <w:rPr>
-          <w:lang w:eastAsia="es-UY"/>
-        </w:rPr>
-        <w:t>B</w:t>
-      </w:r>
+        <w:t xml:space="preserve">Generar usuario Ansible en </w:t>
+      </w:r>
+      <w:proofErr w:type="spellStart"/>
+      <w:r>
+        <w:rPr>
+          <w:lang w:eastAsia="es-UY"/>
+        </w:rPr>
+        <w:t>ServerB</w:t>
+      </w:r>
+      <w:proofErr w:type="spellEnd"/>
     </w:p>
     <w:p>
       <w:pPr>
@@ -724,6 +898,7 @@
       </w:pPr>
       <w:r>
         <w:rPr>
+          <w:noProof/>
           <w:lang w:eastAsia="es-UY"/>
         </w:rPr>
         <w:drawing>
@@ -772,6 +947,7 @@
       </w:pPr>
       <w:r>
         <w:rPr>
+          <w:noProof/>
           <w:lang w:eastAsia="es-UY"/>
         </w:rPr>
         <w:drawing>
@@ -820,6 +996,7 @@
       </w:pPr>
       <w:r>
         <w:rPr>
+          <w:noProof/>
           <w:lang w:eastAsia="es-UY"/>
         </w:rPr>
         <w:drawing>
@@ -899,24 +1076,88 @@
           <w:lang w:eastAsia="es-UY"/>
         </w:rPr>
       </w:pPr>
-      <w:r>
-        <w:rPr>
-          <w:lang w:eastAsia="es-UY"/>
-        </w:rPr>
-        <w:t xml:space="preserve">ssh-copy-id usuario@servidor </w:t>
-      </w:r>
-    </w:p>
-    <w:p>
-      <w:pPr>
-        <w:rPr>
-          <w:lang w:eastAsia="es-UY"/>
-        </w:rPr>
-      </w:pPr>
-      <w:r>
-        <w:rPr>
-          <w:lang w:eastAsia="es-UY"/>
-        </w:rPr>
-        <w:t>Esto copiará la clave pública al archivo ~/.ssh/authorized_keys del usuario en el servidor remoto, permitiéndote iniciar sesión sin contraseña.</w:t>
+      <w:proofErr w:type="spellStart"/>
+      <w:r>
+        <w:rPr>
+          <w:lang w:eastAsia="es-UY"/>
+        </w:rPr>
+        <w:t>ssh</w:t>
+      </w:r>
+      <w:proofErr w:type="spellEnd"/>
+      <w:r>
+        <w:rPr>
+          <w:lang w:eastAsia="es-UY"/>
+        </w:rPr>
+        <w:t>-</w:t>
+      </w:r>
+      <w:proofErr w:type="spellStart"/>
+      <w:r>
+        <w:rPr>
+          <w:lang w:eastAsia="es-UY"/>
+        </w:rPr>
+        <w:t>copy</w:t>
+      </w:r>
+      <w:proofErr w:type="spellEnd"/>
+      <w:r>
+        <w:rPr>
+          <w:lang w:eastAsia="es-UY"/>
+        </w:rPr>
+        <w:t xml:space="preserve">-id </w:t>
+      </w:r>
+      <w:proofErr w:type="spellStart"/>
+      <w:r>
+        <w:rPr>
+          <w:lang w:eastAsia="es-UY"/>
+        </w:rPr>
+        <w:t>usuario@servidor</w:t>
+      </w:r>
+      <w:proofErr w:type="spellEnd"/>
+      <w:r>
+        <w:rPr>
+          <w:lang w:eastAsia="es-UY"/>
+        </w:rPr>
+        <w:t xml:space="preserve"> </w:t>
+      </w:r>
+    </w:p>
+    <w:p>
+      <w:pPr>
+        <w:rPr>
+          <w:lang w:eastAsia="es-UY"/>
+        </w:rPr>
+      </w:pPr>
+      <w:r>
+        <w:rPr>
+          <w:lang w:eastAsia="es-UY"/>
+        </w:rPr>
+        <w:t>Esto copiará la clave pública al archivo ~/.</w:t>
+      </w:r>
+      <w:proofErr w:type="spellStart"/>
+      <w:r>
+        <w:rPr>
+          <w:lang w:eastAsia="es-UY"/>
+        </w:rPr>
+        <w:t>ssh</w:t>
+      </w:r>
+      <w:proofErr w:type="spellEnd"/>
+      <w:r>
+        <w:rPr>
+          <w:lang w:eastAsia="es-UY"/>
+        </w:rPr>
+        <w:t>/</w:t>
+      </w:r>
+      <w:proofErr w:type="spellStart"/>
+      <w:r>
+        <w:rPr>
+          <w:lang w:eastAsia="es-UY"/>
+        </w:rPr>
+        <w:t>authorized_keys</w:t>
+      </w:r>
+      <w:proofErr w:type="spellEnd"/>
+      <w:r>
+        <w:rPr>
+          <w:lang w:eastAsia="es-UY"/>
+        </w:rPr>
+        <w:t xml:space="preserve"> del usuario en el servidor remoto, permitiéndote iniciar sesión sin contraseña.</w:t>
       </w:r>
     </w:p>
     <w:p>
@@ -942,11 +1183,22 @@
         <w:rPr>
           <w:lang w:eastAsia="es-UY"/>
         </w:rPr>
-        <w:t>Copia de certificado a ServerA</w:t>
-      </w:r>
-    </w:p>
-    <w:p>
-      <w:r>
+        <w:t xml:space="preserve">Copia de certificado a </w:t>
+      </w:r>
+      <w:proofErr w:type="spellStart"/>
+      <w:r>
+        <w:rPr>
+          <w:lang w:eastAsia="es-UY"/>
+        </w:rPr>
+        <w:t>ServerA</w:t>
+      </w:r>
+      <w:proofErr w:type="spellEnd"/>
+    </w:p>
+    <w:p>
+      <w:r>
+        <w:rPr>
+          <w:noProof/>
+        </w:rPr>
         <w:drawing>
           <wp:inline distT="0" distB="0" distL="0" distR="0" wp14:anchorId="1C76246F" wp14:editId="27970083">
             <wp:extent cx="5400040" cy="1182370"/>
@@ -998,17 +1250,22 @@
           <w:lang w:eastAsia="es-UY"/>
         </w:rPr>
         <w:lastRenderedPageBreak/>
-        <w:t>Copia de certificado a Server</w:t>
-      </w:r>
-      <w:r>
-        <w:rPr>
-          <w:lang w:eastAsia="es-UY"/>
-        </w:rPr>
-        <w:t>B</w:t>
-      </w:r>
-    </w:p>
-    <w:p>
-      <w:r>
+        <w:t xml:space="preserve">Copia de certificado a </w:t>
+      </w:r>
+      <w:proofErr w:type="spellStart"/>
+      <w:r>
+        <w:rPr>
+          <w:lang w:eastAsia="es-UY"/>
+        </w:rPr>
+        <w:t>ServerB</w:t>
+      </w:r>
+      <w:proofErr w:type="spellEnd"/>
+    </w:p>
+    <w:p>
+      <w:r>
+        <w:rPr>
+          <w:noProof/>
+        </w:rPr>
         <w:drawing>
           <wp:inline distT="0" distB="0" distL="0" distR="0" wp14:anchorId="6390EAD4" wp14:editId="50C3F9F6">
             <wp:extent cx="5400040" cy="1036955"/>
@@ -1049,11 +1306,22 @@
     <w:p/>
     <w:p>
       <w:r>
-        <w:t>Prueba de conexión a ServerA desde bastión.</w:t>
-      </w:r>
-    </w:p>
-    <w:p>
-      <w:r>
+        <w:t xml:space="preserve">Prueba de conexión a </w:t>
+      </w:r>
+      <w:proofErr w:type="spellStart"/>
+      <w:r>
+        <w:t>ServerA</w:t>
+      </w:r>
+      <w:proofErr w:type="spellEnd"/>
+      <w:r>
+        <w:t xml:space="preserve"> desde bastión.</w:t>
+      </w:r>
+    </w:p>
+    <w:p>
+      <w:r>
+        <w:rPr>
+          <w:noProof/>
+        </w:rPr>
         <w:drawing>
           <wp:inline distT="0" distB="0" distL="0" distR="0" wp14:anchorId="793C6191" wp14:editId="69672484">
             <wp:extent cx="5400040" cy="4408805"/>
@@ -1093,17 +1361,22 @@
     </w:p>
     <w:p>
       <w:r>
-        <w:t>Prueba de conexión a Server</w:t>
-      </w:r>
-      <w:r>
-        <w:t>B</w:t>
-      </w:r>
+        <w:t xml:space="preserve">Prueba de conexión a </w:t>
+      </w:r>
+      <w:proofErr w:type="spellStart"/>
+      <w:r>
+        <w:t>ServerB</w:t>
+      </w:r>
+      <w:proofErr w:type="spellEnd"/>
       <w:r>
         <w:t xml:space="preserve"> desde bastión.</w:t>
       </w:r>
     </w:p>
     <w:p>
       <w:r>
+        <w:rPr>
+          <w:noProof/>
+        </w:rPr>
         <w:drawing>
           <wp:inline distT="0" distB="0" distL="0" distR="0" wp14:anchorId="63E93EC0" wp14:editId="0619442A">
             <wp:extent cx="4534533" cy="609685"/>
@@ -2210,23 +2483,6 @@
 </file>
 
 <file path=customXml/item1.xml><?xml version="1.0" encoding="utf-8"?>
-<p:properties xmlns:p="http://schemas.microsoft.com/office/2006/metadata/properties" xmlns:xsi="http://www.w3.org/2001/XMLSchema-instance" xmlns:pc="http://schemas.microsoft.com/office/infopath/2007/PartnerControls">
-  <documentManagement>
-    <_activity xmlns="c05ffaf5-d7f0-46d5-bf63-d2fd1185a934" xsi:nil="true"/>
-  </documentManagement>
-</p:properties>
-</file>
-
-<file path=customXml/item2.xml><?xml version="1.0" encoding="utf-8"?>
-<?mso-contentType ?>
-<FormTemplates xmlns="http://schemas.microsoft.com/sharepoint/v3/contenttype/forms">
-  <Display>DocumentLibraryForm</Display>
-  <Edit>DocumentLibraryForm</Edit>
-  <New>DocumentLibraryForm</New>
-</FormTemplates>
-</file>
-
-<file path=customXml/item3.xml><?xml version="1.0" encoding="utf-8"?>
 <ct:contentTypeSchema xmlns:ct="http://schemas.microsoft.com/office/2006/metadata/contentType" xmlns:ma="http://schemas.microsoft.com/office/2006/metadata/properties/metaAttributes" ct:_="" ma:_="" ma:contentTypeName="Documento" ma:contentTypeID="0x010100F69051859C01994FA502C7A4E09F032B" ma:contentTypeVersion="8" ma:contentTypeDescription="Crear nuevo documento." ma:contentTypeScope="" ma:versionID="7d3be3de89cfac1a75c020d78647b078">
   <xsd:schema xmlns:xsd="http://www.w3.org/2001/XMLSchema" xmlns:xs="http://www.w3.org/2001/XMLSchema" xmlns:p="http://schemas.microsoft.com/office/2006/metadata/properties" xmlns:ns3="c05ffaf5-d7f0-46d5-bf63-d2fd1185a934" xmlns:ns4="5855197f-3689-4c4d-92a0-13b7401818ee" targetNamespace="http://schemas.microsoft.com/office/2006/metadata/properties" ma:root="true" ma:fieldsID="c6cfb955d0e522b509141cec4bda7672" ns3:_="" ns4:_="">
     <xsd:import namespace="c05ffaf5-d7f0-46d5-bf63-d2fd1185a934"/>
@@ -2415,25 +2671,24 @@
 </ct:contentTypeSchema>
 </file>
 
-<file path=customXml/itemProps1.xml><?xml version="1.0" encoding="utf-8"?>
-<ds:datastoreItem xmlns:ds="http://schemas.openxmlformats.org/officeDocument/2006/customXml" ds:itemID="{08D5D929-1D75-4B16-9693-85B6E06210A6}">
-  <ds:schemaRefs>
-    <ds:schemaRef ds:uri="http://schemas.microsoft.com/office/2006/metadata/properties"/>
-    <ds:schemaRef ds:uri="http://schemas.microsoft.com/office/infopath/2007/PartnerControls"/>
-    <ds:schemaRef ds:uri="c05ffaf5-d7f0-46d5-bf63-d2fd1185a934"/>
-  </ds:schemaRefs>
-</ds:datastoreItem>
+<file path=customXml/item2.xml><?xml version="1.0" encoding="utf-8"?>
+<?mso-contentType ?>
+<FormTemplates xmlns="http://schemas.microsoft.com/sharepoint/v3/contenttype/forms">
+  <Display>DocumentLibraryForm</Display>
+  <Edit>DocumentLibraryForm</Edit>
+  <New>DocumentLibraryForm</New>
+</FormTemplates>
 </file>
 
-<file path=customXml/itemProps2.xml><?xml version="1.0" encoding="utf-8"?>
-<ds:datastoreItem xmlns:ds="http://schemas.openxmlformats.org/officeDocument/2006/customXml" ds:itemID="{457990CD-AB47-4530-8FA7-C8BF359B0FAE}">
-  <ds:schemaRefs>
-    <ds:schemaRef ds:uri="http://schemas.microsoft.com/sharepoint/v3/contenttype/forms"/>
-  </ds:schemaRefs>
-</ds:datastoreItem>
+<file path=customXml/item3.xml><?xml version="1.0" encoding="utf-8"?>
+<p:properties xmlns:p="http://schemas.microsoft.com/office/2006/metadata/properties" xmlns:xsi="http://www.w3.org/2001/XMLSchema-instance" xmlns:pc="http://schemas.microsoft.com/office/infopath/2007/PartnerControls">
+  <documentManagement>
+    <_activity xmlns="c05ffaf5-d7f0-46d5-bf63-d2fd1185a934" xsi:nil="true"/>
+  </documentManagement>
+</p:properties>
 </file>
 
-<file path=customXml/itemProps3.xml><?xml version="1.0" encoding="utf-8"?>
+<file path=customXml/itemProps1.xml><?xml version="1.0" encoding="utf-8"?>
 <ds:datastoreItem xmlns:ds="http://schemas.openxmlformats.org/officeDocument/2006/customXml" ds:itemID="{66433AEA-4E69-4EAB-81BD-304AA8B1214E}">
   <ds:schemaRefs>
     <ds:schemaRef ds:uri="http://schemas.microsoft.com/office/2006/metadata/contentType"/>
@@ -2450,4 +2705,22 @@
     <ds:schemaRef ds:uri="http://schemas.microsoft.com/internal/obd"/>
   </ds:schemaRefs>
 </ds:datastoreItem>
+</file>
+
+<file path=customXml/itemProps2.xml><?xml version="1.0" encoding="utf-8"?>
+<ds:datastoreItem xmlns:ds="http://schemas.openxmlformats.org/officeDocument/2006/customXml" ds:itemID="{457990CD-AB47-4530-8FA7-C8BF359B0FAE}">
+  <ds:schemaRefs>
+    <ds:schemaRef ds:uri="http://schemas.microsoft.com/sharepoint/v3/contenttype/forms"/>
+  </ds:schemaRefs>
+</ds:datastoreItem>
+</file>
+
+<file path=customXml/itemProps3.xml><?xml version="1.0" encoding="utf-8"?>
+<ds:datastoreItem xmlns:ds="http://schemas.openxmlformats.org/officeDocument/2006/customXml" ds:itemID="{08D5D929-1D75-4B16-9693-85B6E06210A6}">
+  <ds:schemaRefs>
+    <ds:schemaRef ds:uri="http://schemas.microsoft.com/office/2006/metadata/properties"/>
+    <ds:schemaRef ds:uri="http://schemas.microsoft.com/office/infopath/2007/PartnerControls"/>
+    <ds:schemaRef ds:uri="c05ffaf5-d7f0-46d5-bf63-d2fd1185a934"/>
+  </ds:schemaRefs>
+</ds:datastoreItem>
 </file>
</xml_diff>